<commit_message>
Upload the updated v1.1 Guidelines
</commit_message>
<xml_diff>
--- a/images/Guidelines for regulated dealers_Annexes_20190828_V1.1Final.docx
+++ b/images/Guidelines for regulated dealers_Annexes_20190828_V1.1Final.docx
@@ -7439,6 +7439,12 @@
         <w:lastRenderedPageBreak/>
         <w:t>Document title: Internal Policies, Procedures and Control</w:t>
       </w:r>
+      <w:r>
+        <w:rPr>
+          <w:rFonts w:cstheme="minorHAnsi"/>
+        </w:rPr>
+        <w:t>s</w:t>
+      </w:r>
     </w:p>
     <w:p>
       <w:pPr>
@@ -21060,7 +21066,7 @@
                 <w:bCs/>
                 <w:noProof/>
               </w:rPr>
-              <w:t>16</w:t>
+              <w:t>3</w:t>
             </w:r>
             <w:r>
               <w:rPr>
@@ -32240,7 +32246,7 @@
 </file>
 
 <file path=customXml/itemProps1.xml><?xml version="1.0" encoding="utf-8"?>
-<ds:datastoreItem xmlns:ds="http://schemas.openxmlformats.org/officeDocument/2006/customXml" ds:itemID="{5568939B-A278-44BA-A72C-21AE690FDB34}">
+<ds:datastoreItem xmlns:ds="http://schemas.openxmlformats.org/officeDocument/2006/customXml" ds:itemID="{F54C9B69-909A-4390-9B95-ED48F12B6488}">
   <ds:schemaRefs>
     <ds:schemaRef ds:uri="http://schemas.openxmlformats.org/officeDocument/2006/bibliography"/>
   </ds:schemaRefs>

</xml_diff>